<commit_message>
add the leates project and optomized some feature
</commit_message>
<xml_diff>
--- a/public/assets/Resume.docx
+++ b/public/assets/Resume.docx
@@ -86,6 +86,187 @@
       <w:r>
         <w:rPr/>
         <w:t>WORK EXPERIENCE</w:t>
+      </w:r>
+    </w:p>
+    <w:p>
+      <w:pPr>
+        <w:pStyle w:val="Heading2"/>
+        <w:rPr/>
+      </w:pPr>
+      <w:r>
+        <w:rPr/>
+      </w:r>
+    </w:p>
+    <w:p>
+      <w:pPr>
+        <w:pStyle w:val="Heading2"/>
+        <w:rPr/>
+      </w:pPr>
+      <w:r>
+        <w:rPr/>
+        <w:t>завзятий господар</w:t>
+      </w:r>
+    </w:p>
+    <w:p>
+      <w:pPr>
+        <w:pStyle w:val="Normal"/>
+        <w:rPr/>
+      </w:pPr>
+      <w:r>
+        <w:rPr/>
+        <w:t>Full-Stack Developer (</w:t>
+      </w:r>
+      <w:r>
+        <w:rPr/>
+        <w:t>Aug</w:t>
+      </w:r>
+      <w:r>
+        <w:rPr/>
+        <w:t xml:space="preserve"> 2024)</w:t>
+      </w:r>
+    </w:p>
+    <w:p>
+      <w:pPr>
+        <w:pStyle w:val="Normal"/>
+        <w:rPr/>
+      </w:pPr>
+      <w:r>
+        <w:rPr/>
+        <w:t xml:space="preserve">• </w:t>
+      </w:r>
+      <w:r>
+        <w:rPr/>
+        <w:t>Launched an advanced and secure e-commerce platform with TypeScript for type safety and maintainability.</w:t>
+      </w:r>
+    </w:p>
+    <w:p>
+      <w:pPr>
+        <w:pStyle w:val="Normal"/>
+        <w:rPr/>
+      </w:pPr>
+      <w:r>
+        <w:rPr/>
+        <w:t xml:space="preserve">• </w:t>
+      </w:r>
+      <w:r>
+        <w:rPr/>
+        <w:t>Implemented auto-updating home page with new products, top-rated items, and best offers.</w:t>
+      </w:r>
+    </w:p>
+    <w:p>
+      <w:pPr>
+        <w:pStyle w:val="Normal"/>
+        <w:rPr/>
+      </w:pPr>
+      <w:r>
+        <w:rPr/>
+        <w:t xml:space="preserve">• </w:t>
+      </w:r>
+      <w:r>
+        <w:rPr/>
+        <w:t>Developed comprehensive shop page with category, rating, and price filters, and "Add to Cart" functionality.</w:t>
+      </w:r>
+    </w:p>
+    <w:p>
+      <w:pPr>
+        <w:pStyle w:val="Normal"/>
+        <w:rPr/>
+      </w:pPr>
+      <w:r>
+        <w:rPr/>
+        <w:t xml:space="preserve">• </w:t>
+      </w:r>
+      <w:r>
+        <w:rPr/>
+        <w:t>Created detailed product pages with descriptions, stock information, customer reviews, and related products.</w:t>
+      </w:r>
+    </w:p>
+    <w:p>
+      <w:pPr>
+        <w:pStyle w:val="Normal"/>
+        <w:rPr/>
+      </w:pPr>
+      <w:r>
+        <w:rPr/>
+        <w:t xml:space="preserve">• </w:t>
+      </w:r>
+      <w:r>
+        <w:rPr/>
+        <w:t>Managed robust cart functionality including product quantity adjustments and seamless checkout.</w:t>
+      </w:r>
+    </w:p>
+    <w:p>
+      <w:pPr>
+        <w:pStyle w:val="Normal"/>
+        <w:rPr/>
+      </w:pPr>
+      <w:r>
+        <w:rPr/>
+        <w:t xml:space="preserve">• </w:t>
+      </w:r>
+      <w:r>
+        <w:rPr/>
+        <w:t>Secured account management with two-factor email verification and detailed account settings.</w:t>
+      </w:r>
+    </w:p>
+    <w:p>
+      <w:pPr>
+        <w:pStyle w:val="Normal"/>
+        <w:rPr/>
+      </w:pPr>
+      <w:r>
+        <w:rPr/>
+        <w:t xml:space="preserve">• </w:t>
+      </w:r>
+      <w:r>
+        <w:rPr/>
+        <w:t>Enabled full order tracking with downloadable invoices and receipts.</w:t>
+      </w:r>
+    </w:p>
+    <w:p>
+      <w:pPr>
+        <w:pStyle w:val="Normal"/>
+        <w:rPr/>
+      </w:pPr>
+      <w:r>
+        <w:rPr/>
+        <w:t xml:space="preserve">• </w:t>
+      </w:r>
+      <w:r>
+        <w:rPr/>
+        <w:t>Enhanced security with rate limiting, token-based authentication, and role-based access control.</w:t>
+      </w:r>
+    </w:p>
+    <w:p>
+      <w:pPr>
+        <w:pStyle w:val="Normal"/>
+        <w:rPr/>
+      </w:pPr>
+      <w:r>
+        <w:rPr/>
+        <w:t xml:space="preserve">• </w:t>
+      </w:r>
+      <w:r>
+        <w:rPr/>
+        <w:t>Implemented notifications for suspicious activities and account changes.</w:t>
+      </w:r>
+    </w:p>
+    <w:p>
+      <w:pPr>
+        <w:pStyle w:val="Normal"/>
+        <w:rPr/>
+      </w:pPr>
+      <w:r>
+        <w:rPr/>
+      </w:r>
+    </w:p>
+    <w:p>
+      <w:pPr>
+        <w:pStyle w:val="Normal"/>
+        <w:rPr/>
+      </w:pPr>
+      <w:r>
+        <w:rPr/>
       </w:r>
     </w:p>
     <w:p>
@@ -672,24 +853,90 @@
       </w:pPr>
       <w:r>
         <w:rPr/>
-        <w:t>- Portfolio Website: https://saif-mo.tech/</w:t>
+        <w:t xml:space="preserve">- Portfolio Website: </w:t>
+      </w:r>
+      <w:hyperlink r:id="rId2">
+        <w:r>
+          <w:rPr>
+            <w:rStyle w:val="Hyperlink"/>
+          </w:rPr>
+          <w:t>https://saif-mo.tech</w:t>
+        </w:r>
+      </w:hyperlink>
+      <w:r>
+        <w:rPr/>
         <w:br/>
-        <w:t xml:space="preserve">- </w:t>
+        <w:t xml:space="preserve">- FashFlash : </w:t>
       </w:r>
+      <w:hyperlink r:id="rId3">
+        <w:r>
+          <w:rPr>
+            <w:rStyle w:val="Hyperlink"/>
+          </w:rPr>
+          <w:t>https://fashflash.netlify.app</w:t>
+        </w:r>
+      </w:hyperlink>
       <w:r>
         <w:rPr/>
-        <w:t>FashFlash</w:t>
+        <w:br/>
+        <w:t xml:space="preserve">- Eshop Mobile App: </w:t>
       </w:r>
+      <w:hyperlink r:id="rId4">
+        <w:r>
+          <w:rPr>
+            <w:rStyle w:val="Hyperlink"/>
+          </w:rPr>
+          <w:t>https://github.com/Saif-Mohammed1/Eshop-mobile-app</w:t>
+        </w:r>
+      </w:hyperlink>
       <w:r>
         <w:rPr/>
-        <w:t xml:space="preserve"> : https://fashflash.netlify.app/</w:t>
         <w:br/>
-        <w:t>- Eshop Mobile App: https://github.com/Saif-Mohammed1/Eshop-mobile-app</w:t>
+        <w:t xml:space="preserve">- Clothes_Shop: </w:t>
+      </w:r>
+      <w:hyperlink r:id="rId5">
+        <w:r>
+          <w:rPr>
+            <w:rStyle w:val="Hyperlink"/>
+          </w:rPr>
+          <w:t>https://superlative-chebakia-1f1043.netlify.app</w:t>
+        </w:r>
+      </w:hyperlink>
+      <w:r>
+        <w:rPr/>
         <w:br/>
-        <w:t>- Clothes_Shop: https://superlative-chebakia-1f1043.netlify.app/</w:t>
-        <w:br/>
-        <w:t>- Weather App: https://github.com/Saif-Mohammed1/Weather-app-react-native</w:t>
+        <w:t xml:space="preserve">- Weather App: </w:t>
       </w:r>
+      <w:hyperlink r:id="rId6">
+        <w:r>
+          <w:rPr>
+            <w:rStyle w:val="Hyperlink"/>
+          </w:rPr>
+          <w:t>https://github.com/Saif-Mohammed1/Weather-app-react-native</w:t>
+        </w:r>
+      </w:hyperlink>
+    </w:p>
+    <w:p>
+      <w:pPr>
+        <w:pStyle w:val="Normal"/>
+        <w:widowControl/>
+        <w:bidi w:val="0"/>
+        <w:spacing w:lineRule="auto" w:line="276" w:before="0" w:after="200"/>
+        <w:jc w:val="left"/>
+        <w:rPr/>
+      </w:pPr>
+      <w:r>
+        <w:rPr/>
+        <w:t xml:space="preserve">- завзятий господар  : </w:t>
+      </w:r>
+      <w:hyperlink r:id="rId7">
+        <w:r>
+          <w:rPr>
+            <w:rStyle w:val="Hyperlink"/>
+          </w:rPr>
+          <w:t>https://test-mode-liard.vercel.app</w:t>
+        </w:r>
+      </w:hyperlink>
     </w:p>
     <w:sectPr>
       <w:type w:val="nextPage"/>
@@ -2091,7 +2338,7 @@
   <w:style w:type="character" w:styleId="MacroTextChar" w:customStyle="1">
     <w:name w:val="Macro Text Char"/>
     <w:basedOn w:val="DefaultParagraphFont"/>
-    <w:link w:val="Macro"/>
+    <w:link w:val="macro"/>
     <w:uiPriority w:val="99"/>
     <w:qFormat/>
     <w:rsid w:val="0029639d"/>
@@ -2693,7 +2940,7 @@
     </w:pPr>
     <w:rPr/>
   </w:style>
-  <w:style w:type="paragraph" w:styleId="Macro">
+  <w:style w:type="paragraph" w:styleId="macro">
     <w:name w:val="macro"/>
     <w:link w:val="MacroTextChar"/>
     <w:uiPriority w:val="99"/>
@@ -2741,7 +2988,7 @@
       <w:color w:themeColor="text1" w:val="000000"/>
     </w:rPr>
   </w:style>
-  <w:style w:type="paragraph" w:styleId="Caption1">
+  <w:style w:type="paragraph" w:styleId="caption1">
     <w:name w:val="caption1"/>
     <w:basedOn w:val="Normal"/>
     <w:next w:val="Normal"/>

</xml_diff>

<commit_message>
Optimize skillsData in data.ts and remove unused Resume.docx
</commit_message>
<xml_diff>
--- a/public/assets/Resume.docx
+++ b/public/assets/Resume.docx
@@ -73,7 +73,14 @@
         <w:br/>
         <w:t>- Backend: Node.js, Express, MongoDB, Firebase</w:t>
         <w:br/>
-        <w:t>- Tools &amp; Technologies: Git, OWASP Top 10 vulnerabilities,Postman</w:t>
+        <w:t>- Tools &amp; Technologies: Git, OWASP Top 10 vulnerabilities,Postman,</w:t>
+      </w:r>
+      <w:r>
+        <w:rPr/>
+        <w:t>Docker</w:t>
+      </w:r>
+      <w:r>
+        <w:rPr/>
         <w:br/>
         <w:t>- Languages: Arabic (Native), English (Intermediate)</w:t>
       </w:r>
@@ -114,15 +121,7 @@
       </w:pPr>
       <w:r>
         <w:rPr/>
-        <w:t>Full-Stack Developer (</w:t>
-      </w:r>
-      <w:r>
-        <w:rPr/>
-        <w:t>Aug</w:t>
-      </w:r>
-      <w:r>
-        <w:rPr/>
-        <w:t xml:space="preserve"> 2024)</w:t>
+        <w:t>Full-Stack Developer (Aug 2024)</w:t>
       </w:r>
     </w:p>
     <w:p>

</xml_diff>

<commit_message>
add new project and kills
</commit_message>
<xml_diff>
--- a/public/assets/Resume.docx
+++ b/public/assets/Resume.docx
@@ -90,7 +90,7 @@
       </w:pPr>
       <w:r>
         <w:rPr/>
-        <w:t>MERN Stack Developer with 2+ years of experience building scalable e-commerce platforms using Next.js 15, TypeScript, and MongoDB. Proven expertise in secure, high-performance solutions featuring 2FA, real-time monitoring, and modern architectures (repository-service pattern). Passionate about clean code, performance optimization, and exceptional user experiences.</w:t>
+        <w:t>MERN Stack Developer with 2+ years of experience building scalable e-commerce platforms using Next.js 15, TypeScript, PostgreSQL, and MongoDB. Proven expertise in secure, high-performance solutions featuring 2FA, real-time monitoring, and modern architectures (repository-service pattern). Passionate about clean code, performance optimization, and exceptional user experiences. Recently restructured a large-scale e-commerce app with a fully normalized SQL schema, PostgreSQL triggers/views, and robust relational access control.</w:t>
       </w:r>
     </w:p>
     <w:p>
@@ -114,21 +114,25 @@
       </w:pPr>
       <w:r>
         <w:rPr/>
-        <w:t>- Frontend: JavaScript (ES6+), TypeScript, React, Next.js 15, React Native, Redux, Tailwind CSS, React Hook Form</w:t>
+        <w:t>- Frontend: JavaScript (ES6+), TypeScript, React, Next.js 15, React Native, Redux, Zustand, Tailwind CSS, React Hook Form</w:t>
         <w:br/>
-        <w:t>- Backend: Node.js, Express, MongoDB, Firebase, Zod (Data Validation), RESTful APIs</w:t>
+        <w:t>- Backend: Node.js, Express, MongoDB, PostgreSQL, Knex.js, Firebase, Zod (Data Validation), RESTful APIs</w:t>
         <w:br/>
-        <w:t>- DevOps &amp; Tools: Git, Docker, Postman, ESLint, Winston, BetterStack, Puppeteer, Faker.js</w:t>
+        <w:t>- DevOps &amp; Tools: Git, Docker, Postman, ESLint, Winston, BetterStack, Puppeteer, Faker.js, Basic Linux System Administration</w:t>
         <w:br/>
-        <w:t>- Security: OWASP Top 10, 2FA, Rate Limiting, JWT Authentication, Data Obfuscation</w:t>
+        <w:t>- Security: OWASP Top 10, 2FA, Rate Limiting, JWT Authentication, Role-Based Access Control, Device Fingerprinting</w:t>
         <w:br/>
-        <w:t>- Architecture: Repository-Service Pattern, Middleware Design, Modular Code</w:t>
+        <w:t>- Architecture: Repository-Service Pattern, Modular Codebase, SQL Views &amp; Triggers</w:t>
       </w:r>
     </w:p>
     <w:p>
       <w:pPr>
         <w:pStyle w:val="Normal"/>
-        <w:rPr/>
+        <w:rPr>
+          <w:b/>
+          <w:sz w:val="28"/>
+          <w:u w:val="none"/>
+        </w:rPr>
       </w:pPr>
       <w:r>
         <w:rPr>
@@ -142,11 +146,72 @@
     <w:p>
       <w:pPr>
         <w:pStyle w:val="Normal"/>
+        <w:rPr>
+          <w:b/>
+          <w:sz w:val="22"/>
+          <w:szCs w:val="22"/>
+          <w:u w:val="none"/>
+        </w:rPr>
+      </w:pPr>
+      <w:r>
+        <w:rPr>
+          <w:b/>
+          <w:sz w:val="22"/>
+          <w:szCs w:val="22"/>
+          <w:u w:val="none"/>
+        </w:rPr>
+      </w:r>
+    </w:p>
+    <w:p>
+      <w:pPr>
+        <w:pStyle w:val="Normal"/>
+        <w:rPr/>
+      </w:pPr>
+      <w:r>
+        <w:rPr>
+          <w:b/>
+        </w:rPr>
+        <w:t>Завзятий Господар (v2)</w:t>
+      </w:r>
+    </w:p>
+    <w:p>
+      <w:pPr>
+        <w:pStyle w:val="Normal"/>
         <w:rPr/>
       </w:pPr>
       <w:r>
         <w:rPr/>
+        <w:t xml:space="preserve">🔗 </w:t>
+      </w:r>
+      <w:r>
+        <w:rPr/>
+        <w:t>https://e-commerce-eg.netlify.app</w:t>
+      </w:r>
+    </w:p>
+    <w:p>
+      <w:pPr>
+        <w:pStyle w:val="Normal"/>
+        <w:rPr/>
+      </w:pPr>
+      <w:r>
+        <w:rPr/>
+        <w:t>Redesigned a full-stack e-commerce platform using Next.js, PostgreSQL, and Knex.js with a focus on relational integrity, performance, and security. Implemented normalized schema design, SQL triggers for auditing and rate-limiting, views for analytics, and robust 2FA flows. Features include cart merge, role-based access, brute-force protection, suspicious login alerts, and full account/session visibility. Frontend built with Zustand, React, Tailwind, and Chart.js.</w:t>
+      </w:r>
+    </w:p>
+    <w:p>
+      <w:pPr>
+        <w:pStyle w:val="Normal"/>
+        <w:rPr/>
+      </w:pPr>
+      <w:r>
+        <w:rPr>
+          <w:sz w:val="28"/>
+          <w:szCs w:val="28"/>
+        </w:rPr>
         <w:t>Full-Stack Developer</w:t>
+      </w:r>
+      <w:r>
+        <w:rPr/>
         <w:br/>
         <w:t>E-Commerce Platform (Aug 2024 – Present)</w:t>
       </w:r>

</xml_diff>